<commit_message>
finishing edits for semester
</commit_message>
<xml_diff>
--- a/ProjectDocs/DocumentEdits.docx
+++ b/ProjectDocs/DocumentEdits.docx
@@ -5,17 +5,15 @@
     <w:p>
       <w:pPr>
         <w:jc w:val="center"/>
-        <w:rPr>
-          <w:sz w:val="24"/>
-          <w:szCs w:val="24"/>
-        </w:rPr>
-      </w:pPr>
-      <w:r>
-        <w:rPr>
-          <w:sz w:val="24"/>
-          <w:szCs w:val="24"/>
-        </w:rPr>
-        <w:t>The Skyentists Changes</w:t>
+      </w:pPr>
+      <w:r>
+        <w:t xml:space="preserve">The Skyentists </w:t>
+      </w:r>
+      <w:r>
+        <w:t xml:space="preserve">Document </w:t>
+      </w:r>
+      <w:r>
+        <w:t>Changes</w:t>
       </w:r>
     </w:p>
     <w:p>
@@ -25,16 +23,8 @@
           <w:ilvl w:val="0"/>
           <w:numId w:val="3"/>
         </w:numPr>
-        <w:rPr>
-          <w:sz w:val="24"/>
-          <w:szCs w:val="24"/>
-        </w:rPr>
-      </w:pPr>
-      <w:r>
-        <w:rPr>
-          <w:sz w:val="24"/>
-          <w:szCs w:val="24"/>
-        </w:rPr>
+      </w:pPr>
+      <w:r>
         <w:t>Team Charter</w:t>
       </w:r>
     </w:p>
@@ -72,10 +62,6 @@
           <w:ilvl w:val="2"/>
           <w:numId w:val="3"/>
         </w:numPr>
-        <w:rPr>
-          <w:sz w:val="24"/>
-          <w:szCs w:val="24"/>
-        </w:rPr>
       </w:pPr>
       <w:r>
         <w:t>Edited Lucas’ bio to be less awkwardly written</w:t>
@@ -115,16 +101,8 @@
           <w:ilvl w:val="0"/>
           <w:numId w:val="3"/>
         </w:numPr>
-        <w:rPr>
-          <w:sz w:val="24"/>
-          <w:szCs w:val="24"/>
-        </w:rPr>
-      </w:pPr>
-      <w:r>
-        <w:rPr>
-          <w:sz w:val="24"/>
-          <w:szCs w:val="24"/>
-        </w:rPr>
+      </w:pPr>
+      <w:r>
         <w:t>Project Charter</w:t>
       </w:r>
     </w:p>
@@ -183,16 +161,8 @@
           <w:ilvl w:val="0"/>
           <w:numId w:val="3"/>
         </w:numPr>
-        <w:rPr>
-          <w:sz w:val="24"/>
-          <w:szCs w:val="24"/>
-        </w:rPr>
-      </w:pPr>
-      <w:r>
-        <w:rPr>
-          <w:sz w:val="24"/>
-          <w:szCs w:val="24"/>
-        </w:rPr>
+      </w:pPr>
+      <w:r>
         <w:t>Requirement Specification</w:t>
       </w:r>
     </w:p>
@@ -203,10 +173,6 @@
           <w:ilvl w:val="1"/>
           <w:numId w:val="3"/>
         </w:numPr>
-        <w:rPr>
-          <w:sz w:val="24"/>
-          <w:szCs w:val="24"/>
-        </w:rPr>
       </w:pPr>
       <w:r>
         <w:t>Initially created on 10/7/19</w:t>
@@ -219,10 +185,6 @@
           <w:ilvl w:val="1"/>
           <w:numId w:val="3"/>
         </w:numPr>
-        <w:rPr>
-          <w:sz w:val="24"/>
-          <w:szCs w:val="24"/>
-        </w:rPr>
       </w:pPr>
       <w:r>
         <w:t>Edits after viewing Professor Reimer’s feedback on 10/14/19</w:t>
@@ -235,10 +197,6 @@
           <w:ilvl w:val="2"/>
           <w:numId w:val="3"/>
         </w:numPr>
-        <w:rPr>
-          <w:sz w:val="24"/>
-          <w:szCs w:val="24"/>
-        </w:rPr>
       </w:pPr>
       <w:r>
         <w:t>Gave context to the questions asked to the users in User Feedback section</w:t>
@@ -251,10 +209,6 @@
           <w:ilvl w:val="2"/>
           <w:numId w:val="3"/>
         </w:numPr>
-        <w:rPr>
-          <w:sz w:val="24"/>
-          <w:szCs w:val="24"/>
-        </w:rPr>
       </w:pPr>
       <w:r>
         <w:t>Provided more in-depth explanation for some of the functional requirements</w:t>
@@ -267,10 +221,6 @@
           <w:ilvl w:val="2"/>
           <w:numId w:val="3"/>
         </w:numPr>
-        <w:rPr>
-          <w:sz w:val="24"/>
-          <w:szCs w:val="24"/>
-        </w:rPr>
       </w:pPr>
       <w:r>
         <w:t>Added better phrasing and some examples to some of the non-functional requirements</w:t>
@@ -283,10 +233,6 @@
           <w:ilvl w:val="2"/>
           <w:numId w:val="3"/>
         </w:numPr>
-        <w:rPr>
-          <w:sz w:val="24"/>
-          <w:szCs w:val="24"/>
-        </w:rPr>
       </w:pPr>
       <w:r>
         <w:t>All</w:t>
@@ -308,10 +254,6 @@
           <w:ilvl w:val="1"/>
           <w:numId w:val="3"/>
         </w:numPr>
-        <w:rPr>
-          <w:sz w:val="24"/>
-          <w:szCs w:val="24"/>
-        </w:rPr>
       </w:pPr>
       <w:r>
         <w:t>Added medium priority requirements based on client feedback on 11/2/19</w:t>
@@ -324,10 +266,6 @@
           <w:ilvl w:val="1"/>
           <w:numId w:val="3"/>
         </w:numPr>
-        <w:rPr>
-          <w:sz w:val="24"/>
-          <w:szCs w:val="24"/>
-        </w:rPr>
       </w:pPr>
       <w:r>
         <w:t>Edits after Professor Reimer’s feedback on 11/9/19</w:t>
@@ -340,10 +278,6 @@
           <w:ilvl w:val="2"/>
           <w:numId w:val="3"/>
         </w:numPr>
-        <w:rPr>
-          <w:sz w:val="24"/>
-          <w:szCs w:val="24"/>
-        </w:rPr>
       </w:pPr>
       <w:r>
         <w:t>Moved the changes list from below the signatures to above the first section</w:t>
@@ -358,10 +292,7 @@
         </w:numPr>
       </w:pPr>
       <w:r>
-        <w:t xml:space="preserve">Added the updated date to the </w:t>
-      </w:r>
-      <w:r>
-        <w:t>cover page</w:t>
+        <w:t>Added the updated date to the cover page</w:t>
       </w:r>
     </w:p>
     <w:p>
@@ -386,16 +317,78 @@
       <w:pPr>
         <w:pStyle w:val="ListParagraph"/>
         <w:numPr>
+          <w:ilvl w:val="0"/>
+          <w:numId w:val="3"/>
+        </w:numPr>
+      </w:pPr>
+      <w:r>
+        <w:t>Systems Modeling</w:t>
+      </w:r>
+    </w:p>
+    <w:p>
+      <w:pPr>
+        <w:pStyle w:val="ListParagraph"/>
+        <w:numPr>
           <w:ilvl w:val="1"/>
           <w:numId w:val="3"/>
         </w:numPr>
-        <w:rPr>
-          <w:sz w:val="24"/>
-          <w:szCs w:val="24"/>
-        </w:rPr>
-      </w:pPr>
-      <w:r>
-        <w:t>fwefwef</w:t>
+      </w:pPr>
+      <w:r>
+        <w:t>Initially created on 10/14/19</w:t>
+      </w:r>
+    </w:p>
+    <w:p>
+      <w:pPr>
+        <w:pStyle w:val="ListParagraph"/>
+        <w:numPr>
+          <w:ilvl w:val="1"/>
+          <w:numId w:val="3"/>
+        </w:numPr>
+      </w:pPr>
+      <w:r>
+        <w:t>Edits from Professor Reimer’s feedback on 10/29/19</w:t>
+      </w:r>
+    </w:p>
+    <w:p>
+      <w:pPr>
+        <w:pStyle w:val="ListParagraph"/>
+        <w:numPr>
+          <w:ilvl w:val="2"/>
+          <w:numId w:val="3"/>
+        </w:numPr>
+      </w:pPr>
+      <w:r>
+        <w:t>Edited sentence</w:t>
+      </w:r>
+      <w:r>
+        <w:t>s</w:t>
+      </w:r>
+      <w:r>
+        <w:t xml:space="preserve"> to improve clarity in the Overview section</w:t>
+      </w:r>
+    </w:p>
+    <w:p>
+      <w:pPr>
+        <w:pStyle w:val="ListParagraph"/>
+        <w:numPr>
+          <w:ilvl w:val="2"/>
+          <w:numId w:val="3"/>
+        </w:numPr>
+      </w:pPr>
+      <w:r>
+        <w:t>Included a brief sentence explaining a high-level overview of what the calibration process will accomplish</w:t>
+      </w:r>
+    </w:p>
+    <w:p>
+      <w:pPr>
+        <w:pStyle w:val="ListParagraph"/>
+        <w:numPr>
+          <w:ilvl w:val="2"/>
+          <w:numId w:val="3"/>
+        </w:numPr>
+      </w:pPr>
+      <w:r>
+        <w:t>Changed the diagram 4 description to reflect the RECO optimization</w:t>
       </w:r>
     </w:p>
     <w:p>
@@ -405,17 +398,9 @@
           <w:ilvl w:val="0"/>
           <w:numId w:val="3"/>
         </w:numPr>
-        <w:rPr>
-          <w:sz w:val="24"/>
-          <w:szCs w:val="24"/>
-        </w:rPr>
-      </w:pPr>
-      <w:r>
-        <w:rPr>
-          <w:sz w:val="24"/>
-          <w:szCs w:val="24"/>
-        </w:rPr>
-        <w:t>Systems Modeling</w:t>
+      </w:pPr>
+      <w:r>
+        <w:t>UI Prototyping</w:t>
       </w:r>
     </w:p>
     <w:p>
@@ -425,13 +410,9 @@
           <w:ilvl w:val="1"/>
           <w:numId w:val="3"/>
         </w:numPr>
-        <w:rPr>
-          <w:sz w:val="24"/>
-          <w:szCs w:val="24"/>
-        </w:rPr>
-      </w:pPr>
-      <w:r>
-        <w:t>Initially created on 10/14/19</w:t>
+      </w:pPr>
+      <w:r>
+        <w:t>Initially created on 10/21/19</w:t>
       </w:r>
     </w:p>
     <w:p>
@@ -441,11 +422,16 @@
           <w:ilvl w:val="1"/>
           <w:numId w:val="3"/>
         </w:numPr>
-        <w:rPr>
-          <w:sz w:val="24"/>
-          <w:szCs w:val="24"/>
-        </w:rPr>
-      </w:pPr>
+      </w:pPr>
+      <w:r>
+        <w:t>Professor Reimer’s feedback on 10/28/19</w:t>
+      </w:r>
+      <w:r>
+        <w:t xml:space="preserve"> (mostly in-class)</w:t>
+      </w:r>
+      <w:r>
+        <w:t xml:space="preserve"> for Medium-High Fidelity UI Prototype</w:t>
+      </w:r>
     </w:p>
     <w:p>
       <w:pPr>
@@ -454,17 +440,9 @@
           <w:ilvl w:val="0"/>
           <w:numId w:val="3"/>
         </w:numPr>
-        <w:rPr>
-          <w:sz w:val="24"/>
-          <w:szCs w:val="24"/>
-        </w:rPr>
-      </w:pPr>
-      <w:r>
-        <w:rPr>
-          <w:sz w:val="24"/>
-          <w:szCs w:val="24"/>
-        </w:rPr>
-        <w:t>UI Prototyping</w:t>
+      </w:pPr>
+      <w:r>
+        <w:t>User Feedback</w:t>
       </w:r>
     </w:p>
     <w:p>
@@ -474,13 +452,9 @@
           <w:ilvl w:val="1"/>
           <w:numId w:val="3"/>
         </w:numPr>
-        <w:rPr>
-          <w:sz w:val="24"/>
-          <w:szCs w:val="24"/>
-        </w:rPr>
-      </w:pPr>
-      <w:r>
-        <w:t>Initially created on 10/21/19</w:t>
+      </w:pPr>
+      <w:r>
+        <w:t>Initially created on 10/28/19</w:t>
       </w:r>
     </w:p>
     <w:p>
@@ -490,52 +464,6 @@
           <w:ilvl w:val="1"/>
           <w:numId w:val="3"/>
         </w:numPr>
-        <w:rPr>
-          <w:sz w:val="24"/>
-          <w:szCs w:val="24"/>
-        </w:rPr>
-      </w:pPr>
-      <w:r>
-        <w:t>Professor Reimer’s feedback on 10/28/19</w:t>
-      </w:r>
-      <w:r>
-        <w:t xml:space="preserve"> (mostly in-class)</w:t>
-      </w:r>
-      <w:r>
-        <w:t xml:space="preserve"> for Medium-High Fidelity UI Prototype</w:t>
-      </w:r>
-    </w:p>
-    <w:p>
-      <w:pPr>
-        <w:pStyle w:val="ListParagraph"/>
-        <w:numPr>
-          <w:ilvl w:val="0"/>
-          <w:numId w:val="3"/>
-        </w:numPr>
-      </w:pPr>
-      <w:r>
-        <w:t>User Feedback</w:t>
-      </w:r>
-    </w:p>
-    <w:p>
-      <w:pPr>
-        <w:pStyle w:val="ListParagraph"/>
-        <w:numPr>
-          <w:ilvl w:val="1"/>
-          <w:numId w:val="3"/>
-        </w:numPr>
-      </w:pPr>
-      <w:r>
-        <w:t>Initially created on 10/28/19</w:t>
-      </w:r>
-    </w:p>
-    <w:p>
-      <w:pPr>
-        <w:pStyle w:val="ListParagraph"/>
-        <w:numPr>
-          <w:ilvl w:val="1"/>
-          <w:numId w:val="3"/>
-        </w:numPr>
       </w:pPr>
       <w:r>
         <w:t>Edits after Professor Reimer’s feedback 11/12/19</w:t>
@@ -553,10 +481,7 @@
         <w:t>Inputted</w:t>
       </w:r>
       <w:r>
-        <w:t xml:space="preserve"> statement of acknowledgement </w:t>
-      </w:r>
-      <w:r>
-        <w:t>to the signatures</w:t>
+        <w:t xml:space="preserve"> statement of acknowledgement to the signatures</w:t>
       </w:r>
     </w:p>
     <w:p>
@@ -581,58 +506,35 @@
       </w:pPr>
       <w:r>
         <w:t xml:space="preserve">Created an </w:t>
-      </w:r>
-      <w:r>
-        <w:t>‘</w:t>
-      </w:r>
-      <w:r>
-        <w:t>Overview</w:t>
-      </w:r>
-      <w:r>
-        <w:t>’</w:t>
-      </w:r>
-      <w:r>
-        <w:t xml:space="preserve"> section to describe why feedback is important</w:t>
-      </w:r>
-    </w:p>
-    <w:p>
-      <w:pPr>
-        <w:pStyle w:val="ListParagraph"/>
-        <w:numPr>
-          <w:ilvl w:val="2"/>
-          <w:numId w:val="3"/>
-        </w:numPr>
-      </w:pPr>
-      <w:r>
-        <w:t>A</w:t>
-      </w:r>
-      <w:r>
-        <w:t>dded</w:t>
-      </w:r>
-      <w:r>
-        <w:t xml:space="preserve"> how the feedback list is being categorized</w:t>
       </w:r>
       <w:bookmarkStart w:id="0" w:name="_GoBack"/>
       <w:bookmarkEnd w:id="0"/>
-    </w:p>
-    <w:p>
-      <w:pPr>
-        <w:pStyle w:val="ListParagraph"/>
-        <w:numPr>
-          <w:ilvl w:val="0"/>
-          <w:numId w:val="3"/>
-        </w:numPr>
-        <w:rPr>
-          <w:sz w:val="24"/>
-          <w:szCs w:val="24"/>
-        </w:rPr>
-      </w:pPr>
-      <w:r>
-        <w:rPr>
-          <w:sz w:val="24"/>
-          <w:szCs w:val="24"/>
-        </w:rPr>
-        <w:t>efwew</w:t>
+      <w:r>
+        <w:t>Overvie</w:t>
+      </w:r>
+      <w:r>
+        <w:t>w</w:t>
+      </w:r>
+      <w:r>
+        <w:t xml:space="preserve"> section to describe why feedback is important</w:t>
+      </w:r>
+    </w:p>
+    <w:p>
+      <w:pPr>
+        <w:pStyle w:val="ListParagraph"/>
+        <w:numPr>
+          <w:ilvl w:val="2"/>
+          <w:numId w:val="3"/>
+        </w:numPr>
+      </w:pPr>
+      <w:r>
+        <w:t>A</w:t>
+      </w:r>
+      <w:r>
+        <w:t>dded</w:t>
+      </w:r>
+      <w:r>
+        <w:t xml:space="preserve"> how the feedback list is being categorized</w:t>
       </w:r>
     </w:p>
     <w:sectPr>

</xml_diff>